<commit_message>
Map Vluchteling Verhaal upload
</commit_message>
<xml_diff>
--- a/Periode 1/Word/Vluchtelingen verhaal Flowchart.docx
+++ b/Periode 1/Word/Vluchtelingen verhaal Flowchart.docx
@@ -79,16 +79,7 @@
     </w:p>
     <w:p>
       <w:r>
-        <w:t>Voor de rest</w:t>
-      </w:r>
-      <w:r>
-        <w:t xml:space="preserve"> hielt</w:t>
-      </w:r>
-      <w:r>
-        <w:t xml:space="preserve"> ik</w:t>
-      </w:r>
-      <w:r>
-        <w:t xml:space="preserve"> me gedeisd en verhuisde elke paar weken.</w:t>
+        <w:t>Voor de rest hielt ik me gedeisd en verhuisde elke paar weken.</w:t>
       </w:r>
     </w:p>
     <w:p>
@@ -312,14 +303,22 @@
         <w:t xml:space="preserve"> geld om een bus te betalen </w:t>
       </w:r>
       <w:r>
-        <w:t>naar huis. Ik was zo blij om ze te zien. [</w:t>
-      </w:r>
-      <w:r>
-        <w:t>If</w:t>
-      </w:r>
-      <w:r>
-        <w:t xml:space="preserve"> naar gezin gaan = true:: Al was het maar een week geleden het voelde als een eeuwigheid.] if naar gezin gaan = false:: Het was zo lang geleden, ik had ze al bijna een half jaar niet meer gezien.]</w:t>
-      </w:r>
+        <w:t>naar huis. Ik was zo blij om ze te zien.</w:t>
+      </w:r>
+      <w:r>
+        <w:t>”</w:t>
+      </w:r>
+      <w:r>
+        <w:t xml:space="preserve"> </w:t>
+      </w:r>
+      <w:r>
+        <w:t xml:space="preserve">+ </w:t>
+      </w:r>
+      <w:proofErr w:type="spellStart"/>
+      <w:r>
+        <w:t>gezintekst</w:t>
+      </w:r>
+      <w:proofErr w:type="spellEnd"/>
     </w:p>
     <w:p>
       <w:r>
@@ -329,14 +328,17 @@
     <w:p/>
     <w:p>
       <w:r>
+        <w:t xml:space="preserve">Ik zat </w:t>
+      </w:r>
+      <w:r>
+        <w:t>eraan</w:t>
+      </w:r>
+      <w:r>
+        <w:t xml:space="preserve"> te denken om me te verstoppen in een vliegtuig, maar mijn vrouw zei dat de douane elk vliegtuig helemaal uitkamde voordat het mocht vertrekken. Ik had dus 2 opties. Of ik huurde een </w:t>
+      </w:r>
+      <w:r>
         <w:lastRenderedPageBreak/>
-        <w:t xml:space="preserve">Ik zat </w:t>
-      </w:r>
-      <w:r>
-        <w:t>eraan</w:t>
-      </w:r>
-      <w:r>
-        <w:t xml:space="preserve"> te denken om me te verstoppen in een vliegtuig, maar mijn vrouw zei dat de douane elk vliegtuig helemaal uitkamde voordat het mocht vertrekken. Ik had dus 2 opties. Of ik huurde een smokkellaar in om me over de grens tet krijgen of ik nam contact op met een vriend dat heeft een </w:t>
+        <w:t xml:space="preserve">smokkellaar in om me over de grens tet krijgen of ik nam contact op met een vriend dat heeft een </w:t>
       </w:r>
       <w:r>
         <w:t>goederenbedrijf</w:t>
@@ -376,10 +378,7 @@
         <w:t>doorzocht</w:t>
       </w:r>
       <w:r>
-        <w:t>. Na 15 minuten van spanning mochten we eindelijk door rijden. Na nog een uur rijden liet de man me uit het hok. Mijn hele lichaam deed pijn, ik strekte me uit en kreeg wat brood van hem. Toen we weer verder gingen mocht ik in de bijrijders stoel zitten. Om 8 uur kwamen we aan moest ik uit stappen. Hij gaf me wat geld om eten te kopen, maar toen moest hij veder rijden.</w:t>
-      </w:r>
-      <w:r>
-        <w:t xml:space="preserve"> </w:t>
+        <w:t xml:space="preserve">. Na 15 minuten van spanning mochten we eindelijk door rijden. Na nog een uur rijden liet de man me uit het hok. Mijn hele lichaam deed pijn, ik strekte me uit en kreeg wat brood van hem. Toen we weer verder gingen mocht ik in de bijrijders stoel zitten. Om 8 uur kwamen we aan moest ik uit stappen. Hij gaf me wat geld om eten te kopen, maar toen moest hij veder rijden. </w:t>
       </w:r>
     </w:p>
     <w:p>
@@ -427,16 +426,7 @@
         <w:t>doorzocht</w:t>
       </w:r>
       <w:r>
-        <w:t xml:space="preserve">. Na 15 minuten van spanning mochten we eindelijk door rijden. Na nog een uur rijden liet de man me uit het hok. Mijn hele lichaam deed pijn, ik strekte me uit en kreeg wat brood van hem. Toen we weer verder gingen mocht ik in de bijrijders stoel zitten. Om 8 uur kwamen we aan moest ik uit stappen. </w:t>
-      </w:r>
-      <w:r>
-        <w:t>Ik betaalde hem en</w:t>
-      </w:r>
-      <w:r>
-        <w:t xml:space="preserve"> </w:t>
-      </w:r>
-      <w:r>
-        <w:t>toen reed hij weer veder.</w:t>
+        <w:t>. Na 15 minuten van spanning mochten we eindelijk door rijden. Na nog een uur rijden liet de man me uit het hok. Mijn hele lichaam deed pijn, ik strekte me uit en kreeg wat brood van hem. Toen we weer verder gingen mocht ik in de bijrijders stoel zitten. Om 8 uur kwamen we aan moest ik uit stappen. Ik betaalde hem en toen reed hij weer veder.</w:t>
       </w:r>
     </w:p>
     <w:p>
@@ -457,10 +447,13 @@
         <w:t>schoonmaker</w:t>
       </w:r>
       <w:r>
-        <w:t xml:space="preserve"> zochten. Ze betaalde niet zo goed maar ze betaalde zwart dus ik heb het maar aangenomen. Ik moest op straat leven omdat ik geen woning kon betalen, af en toe kon ik bij de chauffeur verblijven als hij in de buurt was</w:t>
-      </w:r>
-      <w:r>
-        <w:t>, moest er wel voor betalen.</w:t>
+        <w:t xml:space="preserve"> zochten. Ze betaalde niet zo goed maar ze betaalde zwart dus ik heb het maar aangenomen. Ik moest op straat leven omdat ik geen woning kon betalen, af en toe kon ik bij de chauffeur verblijven als hij in de buurt was, </w:t>
+      </w:r>
+      <w:r>
+        <w:t xml:space="preserve">maar ik </w:t>
+      </w:r>
+      <w:r>
+        <w:t>moest er wel voor betalen.</w:t>
       </w:r>
     </w:p>
     <w:p/>
@@ -485,10 +478,7 @@
     <w:p/>
     <w:p>
       <w:r>
-        <w:t>Ga je naar I</w:t>
-      </w:r>
-      <w:r>
-        <w:t>talië of naar Griekenland?</w:t>
+        <w:t>“”</w:t>
       </w:r>
     </w:p>
     <w:p>
@@ -516,7 +506,15 @@
         <w:t>If</w:t>
       </w:r>
       <w:r>
-        <w:t xml:space="preserve"> smokkelaar = flase:: Mijn vriend zou aan mijn vrouw doorgeven waar ik heen ging.] Ik hoopte dat het goed met ze ging. Toen ik op het vliegveld aankwam ging ik meteen </w:t>
+        <w:t xml:space="preserve"> smokkelaar = </w:t>
+      </w:r>
+      <w:proofErr w:type="spellStart"/>
+      <w:r>
+        <w:t>flase</w:t>
+      </w:r>
+      <w:proofErr w:type="spellEnd"/>
+      <w:r>
+        <w:t xml:space="preserve">:: Mijn vriend zou aan mijn vrouw doorgeven waar ik heen ging.] Ik hoopte dat het goed met ze ging. Toen ik op het vliegveld aankwam ging ik meteen </w:t>
       </w:r>
       <w:r>
         <w:t xml:space="preserve">gaan kijken waar ik mijn bagage moest afgeven, maar aangezien het niet zo veel is kon ik misschien wel me nemen als </w:t>
@@ -581,7 +579,15 @@
     </w:p>
     <w:p>
       <w:r>
-        <w:t>::bagagemee = true</w:t>
+        <w:t>::</w:t>
+      </w:r>
+      <w:proofErr w:type="spellStart"/>
+      <w:r>
+        <w:t>bagagemee</w:t>
+      </w:r>
+      <w:proofErr w:type="spellEnd"/>
+      <w:r>
+        <w:t xml:space="preserve"> = true</w:t>
       </w:r>
     </w:p>
     <w:p>
@@ -626,7 +632,15 @@
         <w:t>Eenmaal in het vliegtuig [if bagage = true :: legde ik mijn spullen in het handbagage vak</w:t>
       </w:r>
       <w:r>
-        <w:t xml:space="preserve"> en ging zitten:: else::zocht ik naar mijn stoel en ging zitten].</w:t>
+        <w:t xml:space="preserve"> en ging zitten:: </w:t>
+      </w:r>
+      <w:proofErr w:type="spellStart"/>
+      <w:r>
+        <w:t>else</w:t>
+      </w:r>
+      <w:proofErr w:type="spellEnd"/>
+      <w:r>
+        <w:t>::zocht ik naar mijn stoel en ging zitten].</w:t>
       </w:r>
     </w:p>
     <w:p>

</xml_diff>